<commit_message>
Final review of documents
</commit_message>
<xml_diff>
--- a/Documents/Code Reviews.docx
+++ b/Documents/Code Reviews.docx
@@ -713,15 +713,7 @@
           <w:color w:val="000000"/>
           <w:lang w:val="en-US" w:eastAsia="en-GB"/>
         </w:rPr>
-        <w:t>1</w:t>
-      </w:r>
-      <w:r>
-        <w:rPr>
-          <w:rFonts w:ascii="Arial" w:eastAsia="Times New Roman" w:hAnsi="Arial" w:cs="Arial"/>
-          <w:color w:val="000000"/>
-          <w:lang w:val="en-US" w:eastAsia="en-GB"/>
-        </w:rPr>
-        <w:t>.0</w:t>
+        <w:t>1.0</w:t>
       </w:r>
     </w:p>
     <w:p>
@@ -1110,7 +1102,27 @@
                 <w:szCs w:val="28"/>
                 <w:lang w:val="en-US" w:eastAsia="en-NL"/>
               </w:rPr>
-              <w:t>Autor</w:t>
+              <w:t>Aut</w:t>
+            </w:r>
+            <w:r>
+              <w:rPr>
+                <w:rFonts w:ascii="Arial" w:eastAsia="Times New Roman" w:hAnsi="Arial" w:cs="Arial"/>
+                <w:color w:val="000000"/>
+                <w:sz w:val="28"/>
+                <w:szCs w:val="28"/>
+                <w:lang w:val="en-US" w:eastAsia="en-NL"/>
+              </w:rPr>
+              <w:t>h</w:t>
+            </w:r>
+            <w:r>
+              <w:rPr>
+                <w:rFonts w:ascii="Arial" w:eastAsia="Times New Roman" w:hAnsi="Arial" w:cs="Arial"/>
+                <w:color w:val="000000"/>
+                <w:sz w:val="28"/>
+                <w:szCs w:val="28"/>
+                <w:lang w:val="en-US" w:eastAsia="en-NL"/>
+              </w:rPr>
+              <w:t>or</w:t>
             </w:r>
           </w:p>
         </w:tc>
@@ -1373,8 +1385,13 @@
         <w:pStyle w:val="Heading2"/>
       </w:pPr>
       <w:r>
-        <w:t>Review of downloading zip folder from google API by: Aleksej</w:t>
-      </w:r>
+        <w:t xml:space="preserve">Review of downloading zip folder from google API by: </w:t>
+      </w:r>
+      <w:proofErr w:type="spellStart"/>
+      <w:r>
+        <w:t>Aleksej</w:t>
+      </w:r>
+      <w:proofErr w:type="spellEnd"/>
     </w:p>
     <w:p>
       <w:r>
@@ -1782,7 +1799,15 @@
       </w:pPr>
       <w:r>
         <w:lastRenderedPageBreak/>
-        <w:t xml:space="preserve">Review of basic statistics by: Mohammads </w:t>
+        <w:t xml:space="preserve">Review of basic statistics by: </w:t>
+      </w:r>
+      <w:proofErr w:type="spellStart"/>
+      <w:r>
+        <w:t>Mohammads</w:t>
+      </w:r>
+      <w:proofErr w:type="spellEnd"/>
+      <w:r>
+        <w:t xml:space="preserve"> </w:t>
       </w:r>
     </w:p>
     <w:p/>

</xml_diff>